<commit_message>
Se culminan por completo los talleres 1 y 2 y se terminan el 3 y el 4
</commit_message>
<xml_diff>
--- a/Seguimiento/Taller1.docx
+++ b/Seguimiento/Taller1.docx
@@ -4,35 +4,18 @@
   <w:body>
     <w:p>
       <w:pPr>
-        <w:rPr>
-          <w:rFonts w:hint="default" w:ascii="Times New Roman" w:hAnsi="Times New Roman" w:cs="Times New Roman"/>
-        </w:rPr>
-      </w:pPr>
-    </w:p>
-    <w:p>
-      <w:pPr>
-        <w:jc w:val="center"/>
-        <w:rPr>
-          <w:rFonts w:hint="default" w:ascii="Times New Roman" w:hAnsi="Times New Roman" w:cs="Times New Roman"/>
-          <w:color w:val="1F4E79" w:themeColor="accent1" w:themeShade="80"/>
-          <w:sz w:val="36"/>
-          <w:szCs w:val="36"/>
-          <w:lang w:val="es-MX"/>
-        </w:rPr>
-      </w:pPr>
-      <w:r>
-        <w:rPr>
-          <w:rFonts w:hint="default" w:ascii="Times New Roman" w:hAnsi="Times New Roman" w:cs="Times New Roman"/>
-          <w:color w:val="1F4E79" w:themeColor="accent1" w:themeShade="80"/>
-          <w:sz w:val="36"/>
-          <w:szCs w:val="36"/>
-          <w:lang w:val="es-MX"/>
-        </w:rPr>
-        <w:t>CREACIÓN DE LAS CARPETAS</w:t>
-      </w:r>
-    </w:p>
-    <w:p>
-      <w:pPr>
+        <w:jc w:val="center"/>
+        <w:rPr>
+          <w:rFonts w:hint="default" w:ascii="Times New Roman" w:hAnsi="Times New Roman" w:cs="Times New Roman"/>
+        </w:rPr>
+      </w:pPr>
+    </w:p>
+    <w:p>
+      <w:pPr>
+        <w:numPr>
+          <w:ilvl w:val="0"/>
+          <w:numId w:val="1"/>
+        </w:numPr>
         <w:jc w:val="center"/>
         <w:rPr>
           <w:rFonts w:hint="default" w:ascii="Times New Roman" w:hAnsi="Times New Roman" w:cs="Times New Roman"/>
@@ -42,10 +25,35 @@
           <w:lang w:val="es-MX"/>
         </w:rPr>
       </w:pPr>
-    </w:p>
-    <w:p>
-      <w:pPr>
-        <w:jc w:val="left"/>
+      <w:r>
+        <w:rPr>
+          <w:rFonts w:hint="default" w:ascii="Times New Roman" w:hAnsi="Times New Roman" w:cs="Times New Roman"/>
+          <w:color w:val="0000FF"/>
+          <w:sz w:val="28"/>
+          <w:szCs w:val="28"/>
+          <w:lang w:val="es-MX"/>
+        </w:rPr>
+        <w:t>Creación de las carpetas</w:t>
+      </w:r>
+    </w:p>
+    <w:p>
+      <w:pPr>
+        <w:numPr>
+          <w:numId w:val="0"/>
+        </w:numPr>
+        <w:jc w:val="both"/>
+        <w:rPr>
+          <w:rFonts w:hint="default" w:ascii="Times New Roman" w:hAnsi="Times New Roman" w:cs="Times New Roman"/>
+          <w:color w:val="0000FF"/>
+          <w:sz w:val="36"/>
+          <w:szCs w:val="36"/>
+          <w:lang w:val="es-MX"/>
+        </w:rPr>
+      </w:pPr>
+    </w:p>
+    <w:p>
+      <w:pPr>
+        <w:jc w:val="center"/>
         <w:rPr>
           <w:rFonts w:hint="default" w:ascii="Times New Roman" w:hAnsi="Times New Roman" w:cs="Times New Roman"/>
           <w:color w:val="auto"/>
@@ -67,14 +75,7 @@
     </w:p>
     <w:p>
       <w:pPr>
-        <w:rPr>
-          <w:rFonts w:hint="default" w:ascii="Times New Roman" w:hAnsi="Times New Roman" w:cs="Times New Roman"/>
-        </w:rPr>
-      </w:pPr>
-    </w:p>
-    <w:p>
-      <w:pPr>
-        <w:jc w:val="center"/>
+        <w:jc w:val="both"/>
         <w:rPr>
           <w:rFonts w:hint="default" w:ascii="Times New Roman" w:hAnsi="Times New Roman" w:cs="Times New Roman"/>
         </w:rPr>
@@ -145,7 +146,7 @@
     </w:p>
     <w:p>
       <w:pPr>
-        <w:jc w:val="left"/>
+        <w:jc w:val="center"/>
         <w:rPr>
           <w:rFonts w:hint="default" w:ascii="Times New Roman" w:hAnsi="Times New Roman" w:cs="Times New Roman"/>
           <w:sz w:val="24"/>
@@ -165,7 +166,7 @@
     </w:p>
     <w:p>
       <w:pPr>
-        <w:jc w:val="left"/>
+        <w:jc w:val="center"/>
         <w:rPr>
           <w:rFonts w:hint="default" w:ascii="Times New Roman" w:hAnsi="Times New Roman" w:cs="Times New Roman"/>
         </w:rPr>
@@ -236,7 +237,7 @@
     </w:p>
     <w:p>
       <w:pPr>
-        <w:jc w:val="left"/>
+        <w:jc w:val="center"/>
         <w:rPr>
           <w:rFonts w:hint="default" w:ascii="Times New Roman" w:hAnsi="Times New Roman" w:cs="Times New Roman"/>
           <w:sz w:val="24"/>
@@ -256,7 +257,7 @@
     </w:p>
     <w:p>
       <w:pPr>
-        <w:jc w:val="left"/>
+        <w:jc w:val="center"/>
         <w:rPr>
           <w:rFonts w:hint="default" w:ascii="Times New Roman" w:hAnsi="Times New Roman" w:cs="Times New Roman"/>
         </w:rPr>
@@ -327,7 +328,7 @@
     </w:p>
     <w:p>
       <w:pPr>
-        <w:jc w:val="left"/>
+        <w:jc w:val="center"/>
         <w:rPr>
           <w:rFonts w:hint="default" w:ascii="Times New Roman" w:hAnsi="Times New Roman" w:cs="Times New Roman"/>
         </w:rPr>
@@ -415,7 +416,7 @@
     </w:p>
     <w:p>
       <w:pPr>
-        <w:jc w:val="left"/>
+        <w:jc w:val="center"/>
         <w:rPr>
           <w:rFonts w:hint="default" w:ascii="Times New Roman" w:hAnsi="Times New Roman" w:cs="Times New Roman"/>
           <w:sz w:val="24"/>
@@ -435,18 +436,7 @@
     </w:p>
     <w:p>
       <w:pPr>
-        <w:jc w:val="left"/>
-        <w:rPr>
-          <w:rFonts w:hint="default" w:ascii="Times New Roman" w:hAnsi="Times New Roman" w:cs="Times New Roman"/>
-          <w:sz w:val="24"/>
-          <w:szCs w:val="24"/>
-          <w:lang w:val="es-MX"/>
-        </w:rPr>
-      </w:pPr>
-    </w:p>
-    <w:p>
-      <w:pPr>
-        <w:jc w:val="center"/>
+        <w:jc w:val="both"/>
         <w:rPr>
           <w:rFonts w:hint="default" w:ascii="Times New Roman" w:hAnsi="Times New Roman" w:cs="Times New Roman"/>
           <w:sz w:val="24"/>
@@ -514,16 +504,16 @@
     </w:p>
     <w:p>
       <w:pPr>
-        <w:jc w:val="left"/>
-        <w:rPr>
-          <w:rFonts w:hint="default" w:ascii="Times New Roman" w:hAnsi="Times New Roman" w:cs="Times New Roman"/>
-          <w:lang w:val="es-MX"/>
-        </w:rPr>
-      </w:pPr>
-    </w:p>
-    <w:p>
-      <w:pPr>
-        <w:jc w:val="left"/>
+        <w:jc w:val="center"/>
+        <w:rPr>
+          <w:rFonts w:hint="default" w:ascii="Times New Roman" w:hAnsi="Times New Roman" w:cs="Times New Roman"/>
+          <w:lang w:val="es-MX"/>
+        </w:rPr>
+      </w:pPr>
+    </w:p>
+    <w:p>
+      <w:pPr>
+        <w:jc w:val="center"/>
         <w:rPr>
           <w:rFonts w:hint="default" w:ascii="Times New Roman" w:hAnsi="Times New Roman" w:cs="Times New Roman"/>
           <w:sz w:val="24"/>
@@ -543,7 +533,7 @@
     </w:p>
     <w:p>
       <w:pPr>
-        <w:jc w:val="left"/>
+        <w:jc w:val="center"/>
         <w:rPr>
           <w:rFonts w:hint="default" w:ascii="Times New Roman" w:hAnsi="Times New Roman" w:cs="Times New Roman"/>
           <w:sz w:val="24"/>
@@ -622,24 +612,25 @@
     </w:p>
     <w:p>
       <w:pPr>
-        <w:jc w:val="center"/>
-        <w:rPr>
-          <w:rFonts w:hint="default" w:ascii="Times New Roman" w:hAnsi="Times New Roman" w:cs="Times New Roman"/>
-          <w:color w:val="1F4E79" w:themeColor="accent1" w:themeShade="80"/>
-          <w:sz w:val="36"/>
-          <w:szCs w:val="36"/>
-          <w:lang w:val="es-MX"/>
-        </w:rPr>
-      </w:pPr>
-      <w:r>
-        <w:rPr>
-          <w:rFonts w:hint="default" w:ascii="Times New Roman" w:hAnsi="Times New Roman" w:cs="Times New Roman"/>
-          <w:color w:val="1F4E79" w:themeColor="accent1" w:themeShade="80"/>
-          <w:sz w:val="36"/>
-          <w:szCs w:val="36"/>
-          <w:lang w:val="es-MX"/>
-        </w:rPr>
-        <w:t>CREACIÓN DE LOS ARCHIVOS</w:t>
+        <w:numPr>
+          <w:ilvl w:val="0"/>
+          <w:numId w:val="1"/>
+        </w:numPr>
+        <w:jc w:val="center"/>
+        <w:rPr>
+          <w:rFonts w:hint="default" w:ascii="Times New Roman" w:hAnsi="Times New Roman" w:cs="Times New Roman"/>
+          <w:lang w:val="es-MX"/>
+        </w:rPr>
+      </w:pPr>
+      <w:r>
+        <w:rPr>
+          <w:rFonts w:hint="default" w:ascii="Times New Roman" w:hAnsi="Times New Roman" w:cs="Times New Roman"/>
+          <w:color w:val="0000FF"/>
+          <w:sz w:val="28"/>
+          <w:szCs w:val="28"/>
+          <w:lang w:val="es-MX"/>
+        </w:rPr>
+        <w:t>Creación de los archivos</w:t>
       </w:r>
     </w:p>
     <w:p>
@@ -656,7 +647,7 @@
     </w:p>
     <w:p>
       <w:pPr>
-        <w:jc w:val="both"/>
+        <w:jc w:val="center"/>
         <w:rPr>
           <w:rFonts w:hint="default" w:ascii="Times New Roman" w:hAnsi="Times New Roman" w:cs="Times New Roman"/>
           <w:sz w:val="24"/>
@@ -845,7 +836,6 @@
         <w:jc w:val="center"/>
         <w:rPr>
           <w:rFonts w:hint="default" w:ascii="Times New Roman" w:hAnsi="Times New Roman" w:cs="Times New Roman"/>
-          <w:lang w:val="es-MX"/>
         </w:rPr>
       </w:pPr>
       <w:r>
@@ -895,6 +885,8 @@
           </wp:inline>
         </w:drawing>
       </w:r>
+      <w:bookmarkStart w:id="0" w:name="_GoBack"/>
+      <w:bookmarkEnd w:id="0"/>
     </w:p>
     <w:p>
       <w:pPr>
@@ -917,8 +909,8 @@
         </w:rPr>
         <w:drawing>
           <wp:inline distT="0" distB="0" distL="114300" distR="114300">
-            <wp:extent cx="1766570" cy="4509770"/>
-            <wp:effectExtent l="0" t="0" r="5080" b="5080"/>
+            <wp:extent cx="2484755" cy="823595"/>
+            <wp:effectExtent l="0" t="0" r="10795" b="14605"/>
             <wp:docPr id="10" name="Picture 8"/>
             <wp:cNvGraphicFramePr>
               <a:graphicFrameLocks xmlns:a="http://schemas.openxmlformats.org/drawingml/2006/main" noChangeAspect="1"/>
@@ -934,7 +926,7 @@
                   </pic:nvPicPr>
                   <pic:blipFill>
                     <a:blip r:embed="rId9"/>
-                    <a:srcRect l="20499" t="10073" r="62413" b="12345"/>
+                    <a:srcRect l="20499" t="10073" r="62413" b="79855"/>
                     <a:stretch>
                       <a:fillRect/>
                     </a:stretch>
@@ -942,7 +934,7 @@
                   <pic:spPr>
                     <a:xfrm>
                       <a:off x="0" y="0"/>
-                      <a:ext cx="1766570" cy="4509770"/>
+                      <a:ext cx="2484755" cy="823595"/>
                     </a:xfrm>
                     <a:prstGeom prst="rect">
                       <a:avLst/>
@@ -985,16 +977,7 @@
     </w:p>
     <w:p>
       <w:pPr>
-        <w:jc w:val="center"/>
-        <w:rPr>
-          <w:rFonts w:hint="default" w:ascii="Times New Roman" w:hAnsi="Times New Roman" w:cs="Times New Roman"/>
-          <w:lang w:val="es-MX"/>
-        </w:rPr>
-      </w:pPr>
-    </w:p>
-    <w:p>
-      <w:pPr>
-        <w:jc w:val="center"/>
+        <w:jc w:val="both"/>
         <w:rPr>
           <w:rFonts w:hint="default" w:ascii="Times New Roman" w:hAnsi="Times New Roman" w:cs="Times New Roman"/>
         </w:rPr>
@@ -1147,15 +1130,6 @@
         <w:jc w:val="center"/>
         <w:rPr>
           <w:rFonts w:hint="default" w:ascii="Times New Roman" w:hAnsi="Times New Roman" w:cs="Times New Roman"/>
-          <w:lang w:val="es-MX"/>
-        </w:rPr>
-      </w:pPr>
-    </w:p>
-    <w:p>
-      <w:pPr>
-        <w:jc w:val="center"/>
-        <w:rPr>
-          <w:rFonts w:hint="default" w:ascii="Times New Roman" w:hAnsi="Times New Roman" w:cs="Times New Roman"/>
         </w:rPr>
       </w:pPr>
     </w:p>
@@ -1295,7 +1269,7 @@
     </w:p>
     <w:p>
       <w:pPr>
-        <w:jc w:val="both"/>
+        <w:jc w:val="center"/>
         <w:rPr>
           <w:rFonts w:hint="default" w:ascii="Times New Roman" w:hAnsi="Times New Roman" w:cs="Times New Roman"/>
         </w:rPr>
@@ -1563,27 +1537,29 @@
     </w:p>
     <w:p>
       <w:pPr>
-        <w:jc w:val="center"/>
-        <w:rPr>
-          <w:rFonts w:hint="default" w:ascii="Times New Roman" w:hAnsi="Times New Roman" w:cs="Times New Roman"/>
-          <w:color w:val="1F4E79" w:themeColor="accent1" w:themeShade="80"/>
-          <w:sz w:val="36"/>
-          <w:szCs w:val="36"/>
-          <w:lang w:val="es-MX"/>
-        </w:rPr>
-      </w:pPr>
-      <w:r>
-        <w:rPr>
-          <w:rFonts w:hint="default" w:ascii="Times New Roman" w:hAnsi="Times New Roman" w:cs="Times New Roman"/>
-          <w:color w:val="1F4E79" w:themeColor="accent1" w:themeShade="80"/>
-          <w:sz w:val="36"/>
-          <w:szCs w:val="36"/>
-          <w:lang w:val="es-MX"/>
-        </w:rPr>
-        <w:t>INSTALACIÓN DE TREE</w:t>
-      </w:r>
-      <w:bookmarkStart w:id="0" w:name="_GoBack"/>
-      <w:bookmarkEnd w:id="0"/>
+        <w:numPr>
+          <w:ilvl w:val="0"/>
+          <w:numId w:val="1"/>
+        </w:numPr>
+        <w:jc w:val="center"/>
+        <w:rPr>
+          <w:rFonts w:hint="default" w:ascii="Times New Roman" w:hAnsi="Times New Roman" w:cs="Times New Roman"/>
+          <w:color w:val="0000FF"/>
+          <w:sz w:val="28"/>
+          <w:szCs w:val="28"/>
+          <w:lang w:val="es-MX"/>
+        </w:rPr>
+      </w:pPr>
+      <w:r>
+        <w:rPr>
+          <w:rFonts w:hint="default" w:ascii="Times New Roman" w:hAnsi="Times New Roman" w:cs="Times New Roman"/>
+          <w:color w:val="0000FF"/>
+          <w:sz w:val="28"/>
+          <w:szCs w:val="28"/>
+          <w:lang w:val="es-MX"/>
+        </w:rPr>
+        <w:t>Instalación de Tree</w:t>
+      </w:r>
     </w:p>
     <w:p>
       <w:pPr>
@@ -1667,6 +1643,32 @@
     </w:sectPr>
   </w:body>
 </w:document>
+</file>
+
+<file path=word/numbering.xml><?xml version="1.0" encoding="utf-8"?>
+<w:numbering xmlns:wpc="http://schemas.microsoft.com/office/word/2010/wordprocessingCanvas" xmlns:mc="http://schemas.openxmlformats.org/markup-compatibility/2006" xmlns:o="urn:schemas-microsoft-com:office:office" xmlns:r="http://schemas.openxmlformats.org/officeDocument/2006/relationships" xmlns:m="http://schemas.openxmlformats.org/officeDocument/2006/math" xmlns:v="urn:schemas-microsoft-com:vml" xmlns:wp14="http://schemas.microsoft.com/office/word/2010/wordprocessingDrawing" xmlns:wp="http://schemas.openxmlformats.org/drawingml/2006/wordprocessingDrawing" xmlns:w10="urn:schemas-microsoft-com:office:word" xmlns:w="http://schemas.openxmlformats.org/wordprocessingml/2006/main" xmlns:w14="http://schemas.microsoft.com/office/word/2010/wordml" xmlns:wpg="http://schemas.microsoft.com/office/word/2010/wordprocessingGroup" xmlns:wpi="http://schemas.microsoft.com/office/word/2010/wordprocessingInk" xmlns:wne="http://schemas.microsoft.com/office/word/2006/wordml" xmlns:wps="http://schemas.microsoft.com/office/word/2010/wordprocessingShape" xmlns:wpsCustomData="http://www.wps.cn/officeDocument/2013/wpsCustomData" mc:Ignorable="w14 wp14">
+  <w:abstractNum w:abstractNumId="0">
+    <w:nsid w:val="378D9CE0"/>
+    <w:multiLevelType w:val="singleLevel"/>
+    <w:tmpl w:val="378D9CE0"/>
+    <w:lvl w:ilvl="0" w:tentative="0">
+      <w:start w:val="1"/>
+      <w:numFmt w:val="decimal"/>
+      <w:suff w:val="space"/>
+      <w:lvlText w:val="%1."/>
+      <w:lvlJc w:val="left"/>
+      <w:rPr>
+        <w:rFonts w:hint="default" w:ascii="Times New Roman" w:hAnsi="Times New Roman" w:cs="Times New Roman"/>
+        <w:color w:val="0000FF"/>
+        <w:sz w:val="28"/>
+        <w:szCs w:val="28"/>
+      </w:rPr>
+    </w:lvl>
+  </w:abstractNum>
+  <w:num w:numId="1">
+    <w:abstractNumId w:val="0"/>
+  </w:num>
+</w:numbering>
 </file>
 
 <file path=word/styles.xml><?xml version="1.0" encoding="utf-8"?>

</xml_diff>